<commit_message>
Main menu button fix
</commit_message>
<xml_diff>
--- a/changelog.docx
+++ b/changelog.docx
@@ -74,7 +74,17 @@
           <w:szCs w:val="24"/>
           <w:lang w:val="en-US"/>
         </w:rPr>
-        <w:t>New Features</w:t>
+        <w:t>Big</w:t>
+      </w:r>
+      <w:r>
+        <w:rPr>
+          <w:b/>
+          <w:bCs/>
+          <w:sz w:val="24"/>
+          <w:szCs w:val="24"/>
+          <w:lang w:val="en-US"/>
+        </w:rPr>
+        <w:t xml:space="preserve"> Features</w:t>
       </w:r>
     </w:p>
     <w:p>
@@ -92,19 +102,21 @@
       </w:pPr>
       <w:r>
         <w:rPr>
-          <w:sz w:val="24"/>
-          <w:szCs w:val="24"/>
-          <w:lang w:val="en-US"/>
-        </w:rPr>
-        <w:t>Implemented</w:t>
-      </w:r>
-      <w:r>
-        <w:rPr>
-          <w:sz w:val="24"/>
-          <w:szCs w:val="24"/>
-          <w:lang w:val="en-US"/>
-        </w:rPr>
-        <w:t xml:space="preserve"> a mod update checker window. On the Dinkum title screen, there is now a “Mods” button above the Credits button on the bottom right. If clicked, it will show a window with a button for each installed mod. Each button will tell you if an update is </w:t>
+          <w:b/>
+          <w:bCs/>
+          <w:sz w:val="24"/>
+          <w:szCs w:val="24"/>
+          <w:lang w:val="en-US"/>
+        </w:rPr>
+        <w:t>Implemented a mod update checker window.</w:t>
+      </w:r>
+      <w:r>
+        <w:rPr>
+          <w:sz w:val="24"/>
+          <w:szCs w:val="24"/>
+          <w:lang w:val="en-US"/>
+        </w:rPr>
+        <w:t xml:space="preserve"> On the Dinkum title screen, there is now a “Mods” button above the Credits button on the bottom right. If clicked, it will show a window with a button for each installed mod. Each button will tell you if an update is </w:t>
       </w:r>
       <w:r>
         <w:rPr>
@@ -131,20 +143,34 @@
           <w:numId w:val="4"/>
         </w:numPr>
         <w:rPr>
+          <w:sz w:val="24"/>
+          <w:szCs w:val="24"/>
+          <w:lang w:val="en-US"/>
+        </w:rPr>
+      </w:pPr>
+    </w:p>
+    <w:p>
+      <w:pPr>
+        <w:pStyle w:val="ListParagraph"/>
+        <w:numPr>
+          <w:ilvl w:val="0"/>
+          <w:numId w:val="4"/>
+        </w:numPr>
+        <w:rPr>
+          <w:sz w:val="24"/>
+          <w:szCs w:val="24"/>
+          <w:lang w:val="en-US"/>
+        </w:rPr>
+      </w:pPr>
+      <w:r>
+        <w:rPr>
           <w:b/>
           <w:bCs/>
           <w:sz w:val="24"/>
           <w:szCs w:val="24"/>
           <w:lang w:val="en-US"/>
         </w:rPr>
-      </w:pPr>
-      <w:r>
-        <w:rPr>
-          <w:sz w:val="24"/>
-          <w:szCs w:val="24"/>
-          <w:lang w:val="en-US"/>
-        </w:rPr>
-        <w:t>Chat commands now make suggestions for similar commands if you have a typo.</w:t>
+        <w:t>Small Features</w:t>
       </w:r>
     </w:p>
     <w:p>
@@ -155,26 +181,78 @@
           <w:numId w:val="4"/>
         </w:numPr>
         <w:rPr>
-          <w:sz w:val="24"/>
-          <w:szCs w:val="24"/>
-          <w:lang w:val="en-US"/>
-        </w:rPr>
-      </w:pPr>
-      <w:r>
-        <w:rPr>
-          <w:sz w:val="24"/>
-          <w:szCs w:val="24"/>
-          <w:lang w:val="en-US"/>
-        </w:rPr>
-        <w:t>TRAssets can now load asset bundles</w:t>
-      </w:r>
-      <w:r>
-        <w:rPr>
-          <w:sz w:val="24"/>
-          <w:szCs w:val="24"/>
-          <w:lang w:val="en-US"/>
-        </w:rPr>
-        <w:t xml:space="preserve"> using TRAsset.LoadBundle().</w:t>
+          <w:b/>
+          <w:bCs/>
+          <w:sz w:val="24"/>
+          <w:szCs w:val="24"/>
+          <w:lang w:val="en-US"/>
+        </w:rPr>
+      </w:pPr>
+      <w:r>
+        <w:rPr>
+          <w:sz w:val="24"/>
+          <w:szCs w:val="24"/>
+          <w:lang w:val="en-US"/>
+        </w:rPr>
+        <w:t>Chat commands now make suggestions for similar commands if you have a typo.</w:t>
+      </w:r>
+    </w:p>
+    <w:p>
+      <w:pPr>
+        <w:pStyle w:val="ListParagraph"/>
+        <w:numPr>
+          <w:ilvl w:val="1"/>
+          <w:numId w:val="4"/>
+        </w:numPr>
+        <w:rPr>
+          <w:sz w:val="24"/>
+          <w:szCs w:val="24"/>
+          <w:lang w:val="en-US"/>
+        </w:rPr>
+      </w:pPr>
+      <w:proofErr w:type="spellStart"/>
+      <w:r>
+        <w:rPr>
+          <w:sz w:val="24"/>
+          <w:szCs w:val="24"/>
+          <w:lang w:val="en-US"/>
+        </w:rPr>
+        <w:t>TRAssets</w:t>
+      </w:r>
+      <w:proofErr w:type="spellEnd"/>
+      <w:r>
+        <w:rPr>
+          <w:sz w:val="24"/>
+          <w:szCs w:val="24"/>
+          <w:lang w:val="en-US"/>
+        </w:rPr>
+        <w:t xml:space="preserve"> can now load asset bundles</w:t>
+      </w:r>
+      <w:r>
+        <w:rPr>
+          <w:sz w:val="24"/>
+          <w:szCs w:val="24"/>
+          <w:lang w:val="en-US"/>
+        </w:rPr>
+        <w:t xml:space="preserve"> using </w:t>
+      </w:r>
+      <w:proofErr w:type="spellStart"/>
+      <w:r>
+        <w:rPr>
+          <w:sz w:val="24"/>
+          <w:szCs w:val="24"/>
+          <w:lang w:val="en-US"/>
+        </w:rPr>
+        <w:t>TRAsset.LoadBundle</w:t>
+      </w:r>
+      <w:proofErr w:type="spellEnd"/>
+      <w:r>
+        <w:rPr>
+          <w:sz w:val="24"/>
+          <w:szCs w:val="24"/>
+          <w:lang w:val="en-US"/>
+        </w:rPr>
+        <w:t>().</w:t>
       </w:r>
     </w:p>
     <w:p>
@@ -218,13 +296,77 @@
           <w:lang w:val="en-US"/>
         </w:rPr>
       </w:pPr>
-      <w:r>
-        <w:rPr>
-          <w:sz w:val="24"/>
-          <w:szCs w:val="24"/>
-          <w:lang w:val="en-US"/>
-        </w:rPr>
-        <w:t>TRAssets.ListAllTextures and ListAllFiles now use ‘relativePath’ instead of ‘folderPath’ for consistency.</w:t>
+      <w:proofErr w:type="spellStart"/>
+      <w:r>
+        <w:rPr>
+          <w:sz w:val="24"/>
+          <w:szCs w:val="24"/>
+          <w:lang w:val="en-US"/>
+        </w:rPr>
+        <w:t>TRAssets.ListAllTextures</w:t>
+      </w:r>
+      <w:proofErr w:type="spellEnd"/>
+      <w:r>
+        <w:rPr>
+          <w:sz w:val="24"/>
+          <w:szCs w:val="24"/>
+          <w:lang w:val="en-US"/>
+        </w:rPr>
+        <w:t xml:space="preserve"> and </w:t>
+      </w:r>
+      <w:proofErr w:type="spellStart"/>
+      <w:r>
+        <w:rPr>
+          <w:sz w:val="24"/>
+          <w:szCs w:val="24"/>
+          <w:lang w:val="en-US"/>
+        </w:rPr>
+        <w:t>ListAllFiles</w:t>
+      </w:r>
+      <w:proofErr w:type="spellEnd"/>
+      <w:r>
+        <w:rPr>
+          <w:sz w:val="24"/>
+          <w:szCs w:val="24"/>
+          <w:lang w:val="en-US"/>
+        </w:rPr>
+        <w:t xml:space="preserve"> now use ‘</w:t>
+      </w:r>
+      <w:proofErr w:type="spellStart"/>
+      <w:r>
+        <w:rPr>
+          <w:sz w:val="24"/>
+          <w:szCs w:val="24"/>
+          <w:lang w:val="en-US"/>
+        </w:rPr>
+        <w:t>relativePath</w:t>
+      </w:r>
+      <w:proofErr w:type="spellEnd"/>
+      <w:r>
+        <w:rPr>
+          <w:sz w:val="24"/>
+          <w:szCs w:val="24"/>
+          <w:lang w:val="en-US"/>
+        </w:rPr>
+        <w:t>’ instead of ‘</w:t>
+      </w:r>
+      <w:proofErr w:type="spellStart"/>
+      <w:r>
+        <w:rPr>
+          <w:sz w:val="24"/>
+          <w:szCs w:val="24"/>
+          <w:lang w:val="en-US"/>
+        </w:rPr>
+        <w:t>folderPath</w:t>
+      </w:r>
+      <w:proofErr w:type="spellEnd"/>
+      <w:r>
+        <w:rPr>
+          <w:sz w:val="24"/>
+          <w:szCs w:val="24"/>
+          <w:lang w:val="en-US"/>
+        </w:rPr>
+        <w:t>’ for consistency.</w:t>
       </w:r>
     </w:p>
     <w:p>
@@ -248,7 +390,107 @@
           <w:szCs w:val="24"/>
           <w:lang w:val="en-US"/>
         </w:rPr>
-        <w:t>Logging has been separated into Log(), LogWarning(), and LogError(). The first two still use the debugModeOnly parameter, but LogError() does not and will log the error regardless of the debug mode setting.</w:t>
+        <w:t xml:space="preserve">Logging has been separated into </w:t>
+      </w:r>
+      <w:proofErr w:type="gramStart"/>
+      <w:r>
+        <w:rPr>
+          <w:sz w:val="24"/>
+          <w:szCs w:val="24"/>
+          <w:lang w:val="en-US"/>
+        </w:rPr>
+        <w:t>Log(</w:t>
+      </w:r>
+      <w:proofErr w:type="gramEnd"/>
+      <w:r>
+        <w:rPr>
+          <w:sz w:val="24"/>
+          <w:szCs w:val="24"/>
+          <w:lang w:val="en-US"/>
+        </w:rPr>
+        <w:t xml:space="preserve">), </w:t>
+      </w:r>
+      <w:proofErr w:type="spellStart"/>
+      <w:r>
+        <w:rPr>
+          <w:sz w:val="24"/>
+          <w:szCs w:val="24"/>
+          <w:lang w:val="en-US"/>
+        </w:rPr>
+        <w:t>LogWarning</w:t>
+      </w:r>
+      <w:proofErr w:type="spellEnd"/>
+      <w:r>
+        <w:rPr>
+          <w:sz w:val="24"/>
+          <w:szCs w:val="24"/>
+          <w:lang w:val="en-US"/>
+        </w:rPr>
+        <w:t xml:space="preserve">(), and </w:t>
+      </w:r>
+      <w:proofErr w:type="spellStart"/>
+      <w:r>
+        <w:rPr>
+          <w:sz w:val="24"/>
+          <w:szCs w:val="24"/>
+          <w:lang w:val="en-US"/>
+        </w:rPr>
+        <w:t>LogError</w:t>
+      </w:r>
+      <w:proofErr w:type="spellEnd"/>
+      <w:r>
+        <w:rPr>
+          <w:sz w:val="24"/>
+          <w:szCs w:val="24"/>
+          <w:lang w:val="en-US"/>
+        </w:rPr>
+        <w:t xml:space="preserve">(). The first two still use the </w:t>
+      </w:r>
+      <w:proofErr w:type="spellStart"/>
+      <w:r>
+        <w:rPr>
+          <w:sz w:val="24"/>
+          <w:szCs w:val="24"/>
+          <w:lang w:val="en-US"/>
+        </w:rPr>
+        <w:t>debugModeOnly</w:t>
+      </w:r>
+      <w:proofErr w:type="spellEnd"/>
+      <w:r>
+        <w:rPr>
+          <w:sz w:val="24"/>
+          <w:szCs w:val="24"/>
+          <w:lang w:val="en-US"/>
+        </w:rPr>
+        <w:t xml:space="preserve"> parameter, but </w:t>
+      </w:r>
+      <w:proofErr w:type="spellStart"/>
+      <w:proofErr w:type="gramStart"/>
+      <w:r>
+        <w:rPr>
+          <w:sz w:val="24"/>
+          <w:szCs w:val="24"/>
+          <w:lang w:val="en-US"/>
+        </w:rPr>
+        <w:t>LogError</w:t>
+      </w:r>
+      <w:proofErr w:type="spellEnd"/>
+      <w:r>
+        <w:rPr>
+          <w:sz w:val="24"/>
+          <w:szCs w:val="24"/>
+          <w:lang w:val="en-US"/>
+        </w:rPr>
+        <w:t>(</w:t>
+      </w:r>
+      <w:proofErr w:type="gramEnd"/>
+      <w:r>
+        <w:rPr>
+          <w:sz w:val="24"/>
+          <w:szCs w:val="24"/>
+          <w:lang w:val="en-US"/>
+        </w:rPr>
+        <w:t>) does not and will log the error regardless of the debug mode setting.</w:t>
       </w:r>
     </w:p>
     <w:p>
@@ -266,13 +508,95 @@
           <w:lang w:val="en-US"/>
         </w:rPr>
       </w:pPr>
-      <w:r>
-        <w:rPr>
-          <w:sz w:val="24"/>
-          <w:szCs w:val="24"/>
-          <w:lang w:val="en-US"/>
-        </w:rPr>
-        <w:t>TRAssets functions are now LoadTexture and LoadSprite, instead of ImportTexture and ImportSprite.</w:t>
+      <w:proofErr w:type="spellStart"/>
+      <w:r>
+        <w:rPr>
+          <w:sz w:val="24"/>
+          <w:szCs w:val="24"/>
+          <w:lang w:val="en-US"/>
+        </w:rPr>
+        <w:t>TRAssets</w:t>
+      </w:r>
+      <w:proofErr w:type="spellEnd"/>
+      <w:r>
+        <w:rPr>
+          <w:sz w:val="24"/>
+          <w:szCs w:val="24"/>
+          <w:lang w:val="en-US"/>
+        </w:rPr>
+        <w:t xml:space="preserve"> functions are now </w:t>
+      </w:r>
+      <w:proofErr w:type="spellStart"/>
+      <w:r>
+        <w:rPr>
+          <w:sz w:val="24"/>
+          <w:szCs w:val="24"/>
+          <w:lang w:val="en-US"/>
+        </w:rPr>
+        <w:t>LoadTexture</w:t>
+      </w:r>
+      <w:proofErr w:type="spellEnd"/>
+      <w:r>
+        <w:rPr>
+          <w:sz w:val="24"/>
+          <w:szCs w:val="24"/>
+          <w:lang w:val="en-US"/>
+        </w:rPr>
+        <w:t xml:space="preserve"> and </w:t>
+      </w:r>
+      <w:proofErr w:type="spellStart"/>
+      <w:r>
+        <w:rPr>
+          <w:sz w:val="24"/>
+          <w:szCs w:val="24"/>
+          <w:lang w:val="en-US"/>
+        </w:rPr>
+        <w:t>LoadSprite</w:t>
+      </w:r>
+      <w:proofErr w:type="spellEnd"/>
+      <w:r>
+        <w:rPr>
+          <w:sz w:val="24"/>
+          <w:szCs w:val="24"/>
+          <w:lang w:val="en-US"/>
+        </w:rPr>
+        <w:t xml:space="preserve">, instead of </w:t>
+      </w:r>
+      <w:proofErr w:type="spellStart"/>
+      <w:r>
+        <w:rPr>
+          <w:sz w:val="24"/>
+          <w:szCs w:val="24"/>
+          <w:lang w:val="en-US"/>
+        </w:rPr>
+        <w:t>ImportTexture</w:t>
+      </w:r>
+      <w:proofErr w:type="spellEnd"/>
+      <w:r>
+        <w:rPr>
+          <w:sz w:val="24"/>
+          <w:szCs w:val="24"/>
+          <w:lang w:val="en-US"/>
+        </w:rPr>
+        <w:t xml:space="preserve"> and </w:t>
+      </w:r>
+      <w:proofErr w:type="spellStart"/>
+      <w:r>
+        <w:rPr>
+          <w:sz w:val="24"/>
+          <w:szCs w:val="24"/>
+          <w:lang w:val="en-US"/>
+        </w:rPr>
+        <w:t>ImportSprite</w:t>
+      </w:r>
+      <w:proofErr w:type="spellEnd"/>
+      <w:r>
+        <w:rPr>
+          <w:sz w:val="24"/>
+          <w:szCs w:val="24"/>
+          <w:lang w:val="en-US"/>
+        </w:rPr>
+        <w:t>.</w:t>
       </w:r>
     </w:p>
     <w:p>
@@ -296,7 +620,53 @@
           <w:szCs w:val="24"/>
           <w:lang w:val="en-US"/>
         </w:rPr>
-        <w:t>You now add a custom license by calling AddLicense() on your plugin instead of from TRLicenses.AddLicense().</w:t>
+        <w:t xml:space="preserve">You now add a custom license by calling </w:t>
+      </w:r>
+      <w:proofErr w:type="spellStart"/>
+      <w:proofErr w:type="gramStart"/>
+      <w:r>
+        <w:rPr>
+          <w:sz w:val="24"/>
+          <w:szCs w:val="24"/>
+          <w:lang w:val="en-US"/>
+        </w:rPr>
+        <w:t>AddLicense</w:t>
+      </w:r>
+      <w:proofErr w:type="spellEnd"/>
+      <w:r>
+        <w:rPr>
+          <w:sz w:val="24"/>
+          <w:szCs w:val="24"/>
+          <w:lang w:val="en-US"/>
+        </w:rPr>
+        <w:t>(</w:t>
+      </w:r>
+      <w:proofErr w:type="gramEnd"/>
+      <w:r>
+        <w:rPr>
+          <w:sz w:val="24"/>
+          <w:szCs w:val="24"/>
+          <w:lang w:val="en-US"/>
+        </w:rPr>
+        <w:t xml:space="preserve">) on your plugin instead of from </w:t>
+      </w:r>
+      <w:proofErr w:type="spellStart"/>
+      <w:r>
+        <w:rPr>
+          <w:sz w:val="24"/>
+          <w:szCs w:val="24"/>
+          <w:lang w:val="en-US"/>
+        </w:rPr>
+        <w:t>TRLicenses.AddLicense</w:t>
+      </w:r>
+      <w:proofErr w:type="spellEnd"/>
+      <w:r>
+        <w:rPr>
+          <w:sz w:val="24"/>
+          <w:szCs w:val="24"/>
+          <w:lang w:val="en-US"/>
+        </w:rPr>
+        <w:t>().</w:t>
       </w:r>
     </w:p>
     <w:p>
@@ -320,7 +690,117 @@
           <w:szCs w:val="24"/>
           <w:lang w:val="en-US"/>
         </w:rPr>
-        <w:t>Using the /tr list_licenses chat command now has the name of the license as well as the ID.</w:t>
+        <w:t xml:space="preserve">Using the /tr </w:t>
+      </w:r>
+      <w:proofErr w:type="spellStart"/>
+      <w:r>
+        <w:rPr>
+          <w:sz w:val="24"/>
+          <w:szCs w:val="24"/>
+          <w:lang w:val="en-US"/>
+        </w:rPr>
+        <w:t>list_licenses</w:t>
+      </w:r>
+      <w:proofErr w:type="spellEnd"/>
+      <w:r>
+        <w:rPr>
+          <w:sz w:val="24"/>
+          <w:szCs w:val="24"/>
+          <w:lang w:val="en-US"/>
+        </w:rPr>
+        <w:t xml:space="preserve"> chat command now has the name of the license as well as the ID.</w:t>
+      </w:r>
+    </w:p>
+    <w:p>
+      <w:pPr>
+        <w:pStyle w:val="ListParagraph"/>
+        <w:numPr>
+          <w:ilvl w:val="1"/>
+          <w:numId w:val="4"/>
+        </w:numPr>
+        <w:rPr>
+          <w:b/>
+          <w:bCs/>
+          <w:sz w:val="24"/>
+          <w:szCs w:val="24"/>
+          <w:lang w:val="en-US"/>
+        </w:rPr>
+      </w:pPr>
+      <w:r>
+        <w:rPr>
+          <w:sz w:val="24"/>
+          <w:szCs w:val="24"/>
+          <w:lang w:val="en-US"/>
+        </w:rPr>
+        <w:t xml:space="preserve">Simplified custom license IDs when using chat commands. </w:t>
+      </w:r>
+    </w:p>
+    <w:p>
+      <w:pPr>
+        <w:pStyle w:val="ListParagraph"/>
+        <w:numPr>
+          <w:ilvl w:val="1"/>
+          <w:numId w:val="4"/>
+        </w:numPr>
+        <w:rPr>
+          <w:b/>
+          <w:bCs/>
+          <w:sz w:val="24"/>
+          <w:szCs w:val="24"/>
+          <w:lang w:val="en-US"/>
+        </w:rPr>
+      </w:pPr>
+      <w:r>
+        <w:rPr>
+          <w:sz w:val="24"/>
+          <w:szCs w:val="24"/>
+          <w:lang w:val="en-US"/>
+        </w:rPr>
+        <w:t>The “TR Tools” folder is now renamed to “</w:t>
+      </w:r>
+      <w:proofErr w:type="spellStart"/>
+      <w:r>
+        <w:rPr>
+          <w:sz w:val="24"/>
+          <w:szCs w:val="24"/>
+          <w:lang w:val="en-US"/>
+        </w:rPr>
+        <w:t>custom_assets</w:t>
+      </w:r>
+      <w:proofErr w:type="spellEnd"/>
+      <w:r>
+        <w:rPr>
+          <w:sz w:val="24"/>
+          <w:szCs w:val="24"/>
+          <w:lang w:val="en-US"/>
+        </w:rPr>
+        <w:t>”.</w:t>
+      </w:r>
+      <w:r>
+        <w:rPr>
+          <w:sz w:val="24"/>
+          <w:szCs w:val="24"/>
+          <w:lang w:val="en-US"/>
+        </w:rPr>
+        <w:t xml:space="preserve"> If you used a previous version, you </w:t>
+      </w:r>
+      <w:proofErr w:type="gramStart"/>
+      <w:r>
+        <w:rPr>
+          <w:sz w:val="24"/>
+          <w:szCs w:val="24"/>
+          <w:lang w:val="en-US"/>
+        </w:rPr>
+        <w:t>can</w:t>
+      </w:r>
+      <w:proofErr w:type="gramEnd"/>
+      <w:r>
+        <w:rPr>
+          <w:sz w:val="24"/>
+          <w:szCs w:val="24"/>
+          <w:lang w:val="en-US"/>
+        </w:rPr>
+        <w:t xml:space="preserve"> safely delete the TR Tools folder.</w:t>
       </w:r>
     </w:p>
     <w:p>
@@ -386,7 +866,25 @@
           <w:szCs w:val="24"/>
           <w:lang w:val="en-US"/>
         </w:rPr>
-        <w:t xml:space="preserve"> the mail box.</w:t>
+        <w:t xml:space="preserve"> the </w:t>
+      </w:r>
+      <w:proofErr w:type="gramStart"/>
+      <w:r>
+        <w:rPr>
+          <w:sz w:val="24"/>
+          <w:szCs w:val="24"/>
+          <w:lang w:val="en-US"/>
+        </w:rPr>
+        <w:t>mail box</w:t>
+      </w:r>
+      <w:proofErr w:type="gramEnd"/>
+      <w:r>
+        <w:rPr>
+          <w:sz w:val="24"/>
+          <w:szCs w:val="24"/>
+          <w:lang w:val="en-US"/>
+        </w:rPr>
+        <w:t>.</w:t>
       </w:r>
     </w:p>
     <w:p>
@@ -432,8 +930,39 @@
           <w:sz w:val="24"/>
           <w:szCs w:val="24"/>
         </w:rPr>
-        <w:t>Custom save data improvements</w:t>
-      </w:r>
+        <w:t xml:space="preserve">Custom save </w:t>
+      </w:r>
+      <w:proofErr w:type="spellStart"/>
+      <w:r>
+        <w:rPr>
+          <w:b/>
+          <w:bCs/>
+          <w:sz w:val="24"/>
+          <w:szCs w:val="24"/>
+        </w:rPr>
+        <w:t>data</w:t>
+      </w:r>
+      <w:proofErr w:type="spellEnd"/>
+      <w:r>
+        <w:rPr>
+          <w:b/>
+          <w:bCs/>
+          <w:sz w:val="24"/>
+          <w:szCs w:val="24"/>
+        </w:rPr>
+        <w:t xml:space="preserve"> </w:t>
+      </w:r>
+      <w:proofErr w:type="spellStart"/>
+      <w:r>
+        <w:rPr>
+          <w:b/>
+          <w:bCs/>
+          <w:sz w:val="24"/>
+          <w:szCs w:val="24"/>
+        </w:rPr>
+        <w:t>improvements</w:t>
+      </w:r>
+      <w:proofErr w:type="spellEnd"/>
     </w:p>
     <w:p>
       <w:pPr>
@@ -462,7 +991,25 @@
           <w:szCs w:val="24"/>
           <w:lang w:val="en-US"/>
         </w:rPr>
-        <w:t xml:space="preserve"> "initialLoadEvent"</w:t>
+        <w:t xml:space="preserve"> "</w:t>
+      </w:r>
+      <w:proofErr w:type="spellStart"/>
+      <w:r>
+        <w:rPr>
+          <w:sz w:val="24"/>
+          <w:szCs w:val="24"/>
+          <w:lang w:val="en-US"/>
+        </w:rPr>
+        <w:t>initialLoadEvent</w:t>
+      </w:r>
+      <w:proofErr w:type="spellEnd"/>
+      <w:r>
+        <w:rPr>
+          <w:sz w:val="24"/>
+          <w:szCs w:val="24"/>
+          <w:lang w:val="en-US"/>
+        </w:rPr>
+        <w:t>"</w:t>
       </w:r>
       <w:r>
         <w:rPr>
@@ -492,7 +1039,25 @@
           <w:szCs w:val="24"/>
           <w:lang w:val="en-US"/>
         </w:rPr>
-        <w:t>You can now remove a value from your save data with modData.Remove().</w:t>
+        <w:t xml:space="preserve">You can now remove a value from your save data with </w:t>
+      </w:r>
+      <w:proofErr w:type="spellStart"/>
+      <w:r>
+        <w:rPr>
+          <w:sz w:val="24"/>
+          <w:szCs w:val="24"/>
+          <w:lang w:val="en-US"/>
+        </w:rPr>
+        <w:t>modData.Remove</w:t>
+      </w:r>
+      <w:proofErr w:type="spellEnd"/>
+      <w:r>
+        <w:rPr>
+          <w:sz w:val="24"/>
+          <w:szCs w:val="24"/>
+          <w:lang w:val="en-US"/>
+        </w:rPr>
+        <w:t>().</w:t>
       </w:r>
     </w:p>
     <w:p>
@@ -508,13 +1073,23 @@
           <w:lang w:val="en-US"/>
         </w:rPr>
       </w:pPr>
-      <w:r>
-        <w:rPr>
-          <w:sz w:val="24"/>
-          <w:szCs w:val="24"/>
-          <w:lang w:val="en-US"/>
-        </w:rPr>
-        <w:t xml:space="preserve">Load() </w:t>
+      <w:proofErr w:type="gramStart"/>
+      <w:r>
+        <w:rPr>
+          <w:sz w:val="24"/>
+          <w:szCs w:val="24"/>
+          <w:lang w:val="en-US"/>
+        </w:rPr>
+        <w:t>Load(</w:t>
+      </w:r>
+      <w:proofErr w:type="gramEnd"/>
+      <w:r>
+        <w:rPr>
+          <w:sz w:val="24"/>
+          <w:szCs w:val="24"/>
+          <w:lang w:val="en-US"/>
+        </w:rPr>
+        <w:t xml:space="preserve">) </w:t>
       </w:r>
       <w:r>
         <w:rPr>
@@ -590,7 +1165,44 @@
           <w:szCs w:val="24"/>
           <w:lang w:val="en-US"/>
         </w:rPr>
-        <w:t>The “pluginGUID” parameter on many functions is renamed “fileName” since it can be anything you want as long as it’s unique.</w:t>
+        <w:lastRenderedPageBreak/>
+        <w:t>The “</w:t>
+      </w:r>
+      <w:proofErr w:type="spellStart"/>
+      <w:r>
+        <w:rPr>
+          <w:sz w:val="24"/>
+          <w:szCs w:val="24"/>
+          <w:lang w:val="en-US"/>
+        </w:rPr>
+        <w:t>pluginGUID</w:t>
+      </w:r>
+      <w:proofErr w:type="spellEnd"/>
+      <w:r>
+        <w:rPr>
+          <w:sz w:val="24"/>
+          <w:szCs w:val="24"/>
+          <w:lang w:val="en-US"/>
+        </w:rPr>
+        <w:t>” parameter on many functions is renamed “</w:t>
+      </w:r>
+      <w:proofErr w:type="spellStart"/>
+      <w:r>
+        <w:rPr>
+          <w:sz w:val="24"/>
+          <w:szCs w:val="24"/>
+          <w:lang w:val="en-US"/>
+        </w:rPr>
+        <w:t>fileName</w:t>
+      </w:r>
+      <w:proofErr w:type="spellEnd"/>
+      <w:r>
+        <w:rPr>
+          <w:sz w:val="24"/>
+          <w:szCs w:val="24"/>
+          <w:lang w:val="en-US"/>
+        </w:rPr>
+        <w:t>” since it can be anything you want as long as it’s unique.</w:t>
       </w:r>
     </w:p>
     <w:p>
@@ -646,7 +1258,27 @@
           <w:szCs w:val="24"/>
           <w:lang w:val="en-US"/>
         </w:rPr>
-        <w:t>dd custom chat commands by calling plugin.AddCommand();</w:t>
+        <w:t xml:space="preserve">dd custom chat commands by calling </w:t>
+      </w:r>
+      <w:proofErr w:type="spellStart"/>
+      <w:proofErr w:type="gramStart"/>
+      <w:r>
+        <w:rPr>
+          <w:sz w:val="24"/>
+          <w:szCs w:val="24"/>
+          <w:lang w:val="en-US"/>
+        </w:rPr>
+        <w:t>plugin.AddCommand</w:t>
+      </w:r>
+      <w:proofErr w:type="spellEnd"/>
+      <w:proofErr w:type="gramEnd"/>
+      <w:r>
+        <w:rPr>
+          <w:sz w:val="24"/>
+          <w:szCs w:val="24"/>
+          <w:lang w:val="en-US"/>
+        </w:rPr>
+        <w:t>();</w:t>
       </w:r>
     </w:p>
     <w:p>
@@ -668,7 +1300,6 @@
           <w:szCs w:val="24"/>
           <w:lang w:val="en-US"/>
         </w:rPr>
-        <w:lastRenderedPageBreak/>
         <w:t>Send</w:t>
       </w:r>
       <w:r>
@@ -677,7 +1308,43 @@
           <w:szCs w:val="24"/>
           <w:lang w:val="en-US"/>
         </w:rPr>
-        <w:t xml:space="preserve"> messages to the chat box (bubbles) using TRChat.SendMessage() or TRChat.SendError().</w:t>
+        <w:t xml:space="preserve"> messages to the chat box (bubbles) using </w:t>
+      </w:r>
+      <w:proofErr w:type="spellStart"/>
+      <w:r>
+        <w:rPr>
+          <w:sz w:val="24"/>
+          <w:szCs w:val="24"/>
+          <w:lang w:val="en-US"/>
+        </w:rPr>
+        <w:t>TRChat.SendMessage</w:t>
+      </w:r>
+      <w:proofErr w:type="spellEnd"/>
+      <w:r>
+        <w:rPr>
+          <w:sz w:val="24"/>
+          <w:szCs w:val="24"/>
+          <w:lang w:val="en-US"/>
+        </w:rPr>
+        <w:t xml:space="preserve">() or </w:t>
+      </w:r>
+      <w:proofErr w:type="spellStart"/>
+      <w:r>
+        <w:rPr>
+          <w:sz w:val="24"/>
+          <w:szCs w:val="24"/>
+          <w:lang w:val="en-US"/>
+        </w:rPr>
+        <w:t>TRChat.SendError</w:t>
+      </w:r>
+      <w:proofErr w:type="spellEnd"/>
+      <w:r>
+        <w:rPr>
+          <w:sz w:val="24"/>
+          <w:szCs w:val="24"/>
+          <w:lang w:val="en-US"/>
+        </w:rPr>
+        <w:t>().</w:t>
       </w:r>
     </w:p>
     <w:p>
@@ -863,7 +1530,25 @@
           <w:szCs w:val="24"/>
           <w:lang w:val="en-US"/>
         </w:rPr>
-        <w:t>Use /tr help unlock_license for more info.</w:t>
+        <w:t xml:space="preserve">Use /tr help </w:t>
+      </w:r>
+      <w:proofErr w:type="spellStart"/>
+      <w:r>
+        <w:rPr>
+          <w:sz w:val="24"/>
+          <w:szCs w:val="24"/>
+          <w:lang w:val="en-US"/>
+        </w:rPr>
+        <w:t>unlock_license</w:t>
+      </w:r>
+      <w:proofErr w:type="spellEnd"/>
+      <w:r>
+        <w:rPr>
+          <w:sz w:val="24"/>
+          <w:szCs w:val="24"/>
+          <w:lang w:val="en-US"/>
+        </w:rPr>
+        <w:t xml:space="preserve"> for more info.</w:t>
       </w:r>
     </w:p>
     <w:p>
@@ -885,7 +1570,43 @@
           <w:szCs w:val="24"/>
           <w:lang w:val="en-US"/>
         </w:rPr>
-        <w:t>The “pluginGUID” argument when adding a license is now “uniqueModID”.</w:t>
+        <w:t>The “</w:t>
+      </w:r>
+      <w:proofErr w:type="spellStart"/>
+      <w:r>
+        <w:rPr>
+          <w:sz w:val="24"/>
+          <w:szCs w:val="24"/>
+          <w:lang w:val="en-US"/>
+        </w:rPr>
+        <w:t>pluginGUID</w:t>
+      </w:r>
+      <w:proofErr w:type="spellEnd"/>
+      <w:r>
+        <w:rPr>
+          <w:sz w:val="24"/>
+          <w:szCs w:val="24"/>
+          <w:lang w:val="en-US"/>
+        </w:rPr>
+        <w:t>” argument when adding a license is now “</w:t>
+      </w:r>
+      <w:proofErr w:type="spellStart"/>
+      <w:r>
+        <w:rPr>
+          <w:sz w:val="24"/>
+          <w:szCs w:val="24"/>
+          <w:lang w:val="en-US"/>
+        </w:rPr>
+        <w:t>uniqueModID</w:t>
+      </w:r>
+      <w:proofErr w:type="spellEnd"/>
+      <w:r>
+        <w:rPr>
+          <w:sz w:val="24"/>
+          <w:szCs w:val="24"/>
+          <w:lang w:val="en-US"/>
+        </w:rPr>
+        <w:t>”.</w:t>
       </w:r>
     </w:p>
     <w:p>
@@ -915,15 +1636,69 @@
           <w:szCs w:val="24"/>
           <w:lang w:val="en-US"/>
         </w:rPr>
-        <w:t xml:space="preserve"> Each ID is a combined string of the uniqueModID and licenseID for that license.</w:t>
-      </w:r>
-      <w:r>
-        <w:rPr>
-          <w:sz w:val="24"/>
-          <w:szCs w:val="24"/>
-          <w:lang w:val="en-US"/>
-        </w:rPr>
-        <w:t xml:space="preserve"> Use /tr help list_licenses for more info.</w:t>
+        <w:t xml:space="preserve"> Each ID is a combined string of the </w:t>
+      </w:r>
+      <w:proofErr w:type="spellStart"/>
+      <w:r>
+        <w:rPr>
+          <w:sz w:val="24"/>
+          <w:szCs w:val="24"/>
+          <w:lang w:val="en-US"/>
+        </w:rPr>
+        <w:t>uniqueModID</w:t>
+      </w:r>
+      <w:proofErr w:type="spellEnd"/>
+      <w:r>
+        <w:rPr>
+          <w:sz w:val="24"/>
+          <w:szCs w:val="24"/>
+          <w:lang w:val="en-US"/>
+        </w:rPr>
+        <w:t xml:space="preserve"> and </w:t>
+      </w:r>
+      <w:proofErr w:type="spellStart"/>
+      <w:r>
+        <w:rPr>
+          <w:sz w:val="24"/>
+          <w:szCs w:val="24"/>
+          <w:lang w:val="en-US"/>
+        </w:rPr>
+        <w:t>licenseID</w:t>
+      </w:r>
+      <w:proofErr w:type="spellEnd"/>
+      <w:r>
+        <w:rPr>
+          <w:sz w:val="24"/>
+          <w:szCs w:val="24"/>
+          <w:lang w:val="en-US"/>
+        </w:rPr>
+        <w:t xml:space="preserve"> for that license.</w:t>
+      </w:r>
+      <w:r>
+        <w:rPr>
+          <w:sz w:val="24"/>
+          <w:szCs w:val="24"/>
+          <w:lang w:val="en-US"/>
+        </w:rPr>
+        <w:t xml:space="preserve"> Use /tr help </w:t>
+      </w:r>
+      <w:proofErr w:type="spellStart"/>
+      <w:r>
+        <w:rPr>
+          <w:sz w:val="24"/>
+          <w:szCs w:val="24"/>
+          <w:lang w:val="en-US"/>
+        </w:rPr>
+        <w:t>list_licenses</w:t>
+      </w:r>
+      <w:proofErr w:type="spellEnd"/>
+      <w:r>
+        <w:rPr>
+          <w:sz w:val="24"/>
+          <w:szCs w:val="24"/>
+          <w:lang w:val="en-US"/>
+        </w:rPr>
+        <w:t xml:space="preserve"> for more info.</w:t>
       </w:r>
     </w:p>
     <w:p>
@@ -939,21 +1714,67 @@
           <w:lang w:val="en-US"/>
         </w:rPr>
       </w:pPr>
-      <w:r>
-        <w:rPr>
-          <w:sz w:val="24"/>
-          <w:szCs w:val="24"/>
-          <w:lang w:val="en-US"/>
-        </w:rPr>
-        <w:t xml:space="preserve">TRAssets now has ListAllTextures </w:t>
-      </w:r>
-      <w:r>
-        <w:rPr>
-          <w:sz w:val="24"/>
-          <w:szCs w:val="24"/>
-          <w:lang w:val="en-US"/>
-        </w:rPr>
-        <w:t>and ListAllFiles functions</w:t>
+      <w:proofErr w:type="spellStart"/>
+      <w:r>
+        <w:rPr>
+          <w:sz w:val="24"/>
+          <w:szCs w:val="24"/>
+          <w:lang w:val="en-US"/>
+        </w:rPr>
+        <w:t>TRAssets</w:t>
+      </w:r>
+      <w:proofErr w:type="spellEnd"/>
+      <w:r>
+        <w:rPr>
+          <w:sz w:val="24"/>
+          <w:szCs w:val="24"/>
+          <w:lang w:val="en-US"/>
+        </w:rPr>
+        <w:t xml:space="preserve"> now has </w:t>
+      </w:r>
+      <w:proofErr w:type="spellStart"/>
+      <w:r>
+        <w:rPr>
+          <w:sz w:val="24"/>
+          <w:szCs w:val="24"/>
+          <w:lang w:val="en-US"/>
+        </w:rPr>
+        <w:t>ListAllTextures</w:t>
+      </w:r>
+      <w:proofErr w:type="spellEnd"/>
+      <w:r>
+        <w:rPr>
+          <w:sz w:val="24"/>
+          <w:szCs w:val="24"/>
+          <w:lang w:val="en-US"/>
+        </w:rPr>
+        <w:t xml:space="preserve"> </w:t>
+      </w:r>
+      <w:r>
+        <w:rPr>
+          <w:sz w:val="24"/>
+          <w:szCs w:val="24"/>
+          <w:lang w:val="en-US"/>
+        </w:rPr>
+        <w:t xml:space="preserve">and </w:t>
+      </w:r>
+      <w:proofErr w:type="spellStart"/>
+      <w:r>
+        <w:rPr>
+          <w:sz w:val="24"/>
+          <w:szCs w:val="24"/>
+          <w:lang w:val="en-US"/>
+        </w:rPr>
+        <w:t>ListAllFiles</w:t>
+      </w:r>
+      <w:proofErr w:type="spellEnd"/>
+      <w:r>
+        <w:rPr>
+          <w:sz w:val="24"/>
+          <w:szCs w:val="24"/>
+          <w:lang w:val="en-US"/>
+        </w:rPr>
+        <w:t xml:space="preserve"> functions</w:t>
       </w:r>
       <w:r>
         <w:rPr>

</xml_diff>